<commit_message>
SRS and Vision Scope
</commit_message>
<xml_diff>
--- a/Documentation/Software Requirements Specification.docx
+++ b/Documentation/Software Requirements Specification.docx
@@ -899,26 +899,6 @@
           <w:szCs w:val="22"/>
         </w:rPr>
       </w:pPr>
-      <w:r>
-        <w:rPr>
-          <w:rFonts w:ascii="Arial" w:hAnsi="Arial" w:cs="Arial"/>
-          <w:iCs/>
-          <w:sz w:val="22"/>
-          <w:szCs w:val="22"/>
-        </w:rPr>
-        <w:t xml:space="preserve">&lt;Describe the context and origin of the product being specified in this SRS. For example, state whether this product is a follow-on member of a product family, a replacement for certain existing systems, or a new, self-contained product. If the SRS defines a component of a larger system, relate the requirements of the larger system to the functionality of this software and identify interfaces between the two. A simple diagram that shows the major components of the overall system, subsystem interconnections, and external interfaces can be helpful.&gt; </w:t>
-      </w:r>
-    </w:p>
-    <w:p>
-      <w:pPr>
-        <w:pStyle w:val="Default"/>
-        <w:rPr>
-          <w:rFonts w:ascii="Arial" w:hAnsi="Arial" w:cs="Arial"/>
-          <w:iCs/>
-          <w:sz w:val="22"/>
-          <w:szCs w:val="22"/>
-        </w:rPr>
-      </w:pPr>
     </w:p>
     <w:p>
       <w:pPr>
@@ -972,26 +952,6 @@
           <w:szCs w:val="28"/>
         </w:rPr>
         <w:t xml:space="preserve">2.2 Product Functions </w:t>
-      </w:r>
-    </w:p>
-    <w:p>
-      <w:pPr>
-        <w:pStyle w:val="Default"/>
-        <w:rPr>
-          <w:rFonts w:ascii="Arial" w:hAnsi="Arial" w:cs="Arial"/>
-          <w:iCs/>
-          <w:sz w:val="22"/>
-          <w:szCs w:val="22"/>
-        </w:rPr>
-      </w:pPr>
-      <w:r>
-        <w:rPr>
-          <w:rFonts w:ascii="Arial" w:hAnsi="Arial" w:cs="Arial"/>
-          <w:iCs/>
-          <w:sz w:val="22"/>
-          <w:szCs w:val="22"/>
-        </w:rPr>
-        <w:t xml:space="preserve">&lt;Summarize the major functions the product must perform or must let the user perform. Details will be provided in Section 3, so only a high level summary (such as a bullet list) is needed here. Organize the functions to make them understandable to any reader of the SRS. A picture of the major groups of related requirements and how they relate, such as a top level data flow diagram or object class diagram, is often effective.&gt; </w:t>
       </w:r>
     </w:p>
     <w:p>
@@ -1257,7 +1217,6 @@
           <w:sz w:val="28"/>
           <w:szCs w:val="28"/>
         </w:rPr>
-        <w:lastRenderedPageBreak/>
         <w:t xml:space="preserve">2.3 User Classes and Characteristics </w:t>
       </w:r>
     </w:p>
@@ -1370,6 +1329,7 @@
           <w:sz w:val="22"/>
           <w:szCs w:val="22"/>
         </w:rPr>
+        <w:lastRenderedPageBreak/>
         <w:t>Church staff will be allowed to use any web functionalities and they can manage any user members, they can also use the financial tracking functionalities, and they can also update the current website.</w:t>
       </w:r>
     </w:p>
@@ -1787,7 +1747,6 @@
           <w:sz w:val="36"/>
           <w:szCs w:val="36"/>
         </w:rPr>
-        <w:lastRenderedPageBreak/>
         <w:t xml:space="preserve">3. External Interface Requirements </w:t>
       </w:r>
     </w:p>
@@ -1893,6 +1852,7 @@
           <w:sz w:val="20"/>
           <w:szCs w:val="20"/>
         </w:rPr>
+        <w:lastRenderedPageBreak/>
         <w:t>Home Page - Its purpose is to be the first page the administrator or normal user sees after logging in. It can also be viewed in the log in page even if a user </w:t>
       </w:r>
       <w:r>
@@ -2191,7 +2151,7 @@
         <w:spacing w:after="0" w:line="240" w:lineRule="auto"/>
         <w:rPr>
           <w:rFonts w:ascii="Times New Roman" w:hAnsi="Times New Roman" w:cs="Times New Roman"/>
-          <w:color w:val="000000"/>
+          <w:color w:val="FF0000"/>
           <w:sz w:val="28"/>
           <w:szCs w:val="28"/>
         </w:rPr>
@@ -2201,7 +2161,7 @@
           <w:rFonts w:ascii="Times New Roman" w:hAnsi="Times New Roman" w:cs="Times New Roman"/>
           <w:b/>
           <w:bCs/>
-          <w:color w:val="000000"/>
+          <w:color w:val="FF0000"/>
           <w:sz w:val="28"/>
           <w:szCs w:val="28"/>
         </w:rPr>
@@ -2216,7 +2176,7 @@
         <w:spacing w:after="0" w:line="240" w:lineRule="auto"/>
         <w:rPr>
           <w:rFonts w:ascii="Arial" w:hAnsi="Arial" w:cs="Arial"/>
-          <w:color w:val="000000"/>
+          <w:color w:val="FF0000"/>
         </w:rPr>
       </w:pPr>
       <w:r>
@@ -2224,7 +2184,7 @@
           <w:rFonts w:ascii="Arial" w:hAnsi="Arial" w:cs="Arial"/>
           <w:i/>
           <w:iCs/>
-          <w:color w:val="000000"/>
+          <w:color w:val="FF0000"/>
         </w:rPr>
         <w:t xml:space="preserve">&lt;Describe the connections between this product and other specific software components (name and version), including databases, operating systems, tools, libraries, and integrated commercial components. Identify the data items or messages coming into the system and going out and describe the purpose of each. Describe the services needed and the nature of communications. Refer to documents that describe detailed application programming interface protocols. Identify data that will be shared across software components. If the data sharing mechanism must be implemented in a specific way (for example, use of a global data area in a multitasking operating system), specify this as an implementation constraint.&gt; </w:t>
       </w:r>
@@ -2237,7 +2197,7 @@
         <w:spacing w:after="0" w:line="240" w:lineRule="auto"/>
         <w:rPr>
           <w:rFonts w:ascii="Times New Roman" w:hAnsi="Times New Roman" w:cs="Times New Roman"/>
-          <w:color w:val="000000"/>
+          <w:color w:val="FF0000"/>
           <w:sz w:val="28"/>
           <w:szCs w:val="28"/>
         </w:rPr>
@@ -2247,7 +2207,7 @@
           <w:rFonts w:ascii="Times New Roman" w:hAnsi="Times New Roman" w:cs="Times New Roman"/>
           <w:b/>
           <w:bCs/>
-          <w:color w:val="000000"/>
+          <w:color w:val="FF0000"/>
           <w:sz w:val="28"/>
           <w:szCs w:val="28"/>
         </w:rPr>
@@ -2260,7 +2220,7 @@
           <w:rFonts w:ascii="Arial" w:hAnsi="Arial" w:cs="Arial"/>
           <w:i/>
           <w:iCs/>
-          <w:color w:val="000000"/>
+          <w:color w:val="FF0000"/>
         </w:rPr>
       </w:pPr>
       <w:r>
@@ -2268,7 +2228,7 @@
           <w:rFonts w:ascii="Arial" w:hAnsi="Arial" w:cs="Arial"/>
           <w:i/>
           <w:iCs/>
-          <w:color w:val="000000"/>
+          <w:color w:val="FF0000"/>
         </w:rPr>
         <w:t>&lt;Describe the requirements associated with any communications functions required by this product, including e-mail, web browser, network server communications protocols, electronic forms, and so on. Define any pertinent message formatting. Identify any communication standards that will be used, such as FTP or HTTP. Specify any communication security or encryption issues, data transfer rates, and synchronization mechanisms.&gt;</w:t>
       </w:r>
@@ -2398,7 +2358,14 @@
         <w:rPr>
           <w:rFonts w:ascii="Arial" w:hAnsi="Arial" w:cs="Arial"/>
         </w:rPr>
-        <w:t xml:space="preserve"> those who are members of the church they can register an event online, and after that they only wait for the approval of the church </w:t>
+        <w:t xml:space="preserve"> those who are members of the church they can register an event online, and after that they only wait for the </w:t>
+      </w:r>
+      <w:r>
+        <w:rPr>
+          <w:rFonts w:ascii="Arial" w:hAnsi="Arial" w:cs="Arial"/>
+        </w:rPr>
+        <w:lastRenderedPageBreak/>
+        <w:t xml:space="preserve">approval of the church </w:t>
       </w:r>
       <w:r>
         <w:rPr>
@@ -3062,7 +3029,6 @@
           <w:sz w:val="28"/>
           <w:szCs w:val="28"/>
         </w:rPr>
-        <w:lastRenderedPageBreak/>
         <w:t>4.4 Prayer requests/concerns</w:t>
       </w:r>
     </w:p>
@@ -3424,7 +3390,7 @@
         <w:spacing w:after="0" w:line="240" w:lineRule="auto"/>
         <w:rPr>
           <w:rFonts w:ascii="Times New Roman" w:hAnsi="Times New Roman" w:cs="Times New Roman"/>
-          <w:color w:val="000000"/>
+          <w:color w:val="FF0000"/>
           <w:sz w:val="28"/>
           <w:szCs w:val="28"/>
         </w:rPr>
@@ -3434,7 +3400,7 @@
           <w:rFonts w:ascii="Times New Roman" w:hAnsi="Times New Roman" w:cs="Times New Roman"/>
           <w:b/>
           <w:bCs/>
-          <w:color w:val="000000"/>
+          <w:color w:val="FF0000"/>
           <w:sz w:val="28"/>
           <w:szCs w:val="28"/>
         </w:rPr>
@@ -3449,7 +3415,7 @@
         <w:spacing w:after="0" w:line="240" w:lineRule="auto"/>
         <w:rPr>
           <w:rFonts w:ascii="Times New Roman" w:hAnsi="Times New Roman" w:cs="Times New Roman"/>
-          <w:color w:val="000000"/>
+          <w:color w:val="FF0000"/>
           <w:sz w:val="20"/>
           <w:szCs w:val="20"/>
         </w:rPr>
@@ -3459,7 +3425,7 @@
           <w:rFonts w:ascii="Arial" w:hAnsi="Arial" w:cs="Arial"/>
           <w:i/>
           <w:iCs/>
-          <w:color w:val="000000"/>
+          <w:color w:val="FF0000"/>
         </w:rPr>
         <w:t>&lt;If there are performance requirements for the product under various circumstances, state them here and explain their rationale, to help the developers understand the intent and make suitable design choices. Specify the timing relationships for real time systems. Make such requirements as specific as possible. You may need to state performance requirements for individual functional requirements or features.&gt;</w:t>
       </w:r>
@@ -3470,7 +3436,7 @@
           <w:bCs/>
           <w:i/>
           <w:iCs/>
-          <w:color w:val="000000"/>
+          <w:color w:val="FF0000"/>
           <w:sz w:val="20"/>
           <w:szCs w:val="20"/>
         </w:rPr>
@@ -3486,7 +3452,7 @@
         <w:spacing w:after="0" w:line="240" w:lineRule="auto"/>
         <w:rPr>
           <w:rFonts w:ascii="Times New Roman" w:hAnsi="Times New Roman" w:cs="Times New Roman"/>
-          <w:color w:val="000000"/>
+          <w:color w:val="FF0000"/>
           <w:sz w:val="28"/>
           <w:szCs w:val="28"/>
         </w:rPr>
@@ -3496,7 +3462,7 @@
           <w:rFonts w:ascii="Times New Roman" w:hAnsi="Times New Roman" w:cs="Times New Roman"/>
           <w:b/>
           <w:bCs/>
-          <w:color w:val="000000"/>
+          <w:color w:val="FF0000"/>
           <w:sz w:val="28"/>
           <w:szCs w:val="28"/>
         </w:rPr>
@@ -3512,7 +3478,7 @@
         <w:spacing w:after="0" w:line="240" w:lineRule="auto"/>
         <w:rPr>
           <w:rFonts w:ascii="Arial" w:hAnsi="Arial" w:cs="Arial"/>
-          <w:color w:val="000000"/>
+          <w:color w:val="FF0000"/>
         </w:rPr>
       </w:pPr>
       <w:r>
@@ -3520,7 +3486,7 @@
           <w:rFonts w:ascii="Arial" w:hAnsi="Arial" w:cs="Arial"/>
           <w:i/>
           <w:iCs/>
-          <w:color w:val="000000"/>
+          <w:color w:val="FF0000"/>
         </w:rPr>
         <w:t xml:space="preserve">&lt;Specify those requirements that are concerned with possible loss, damage, or harm that could result from the use of the product. Define any safeguards or actions that must be taken, as well as actions that must be prevented. Refer to any external policies or regulations that state safety issues that affect the product’s design or use. Define any safety certifications that must be satisfied.&gt; </w:t>
       </w:r>
@@ -3533,7 +3499,8 @@
         <w:spacing w:after="0" w:line="240" w:lineRule="auto"/>
         <w:rPr>
           <w:rFonts w:ascii="Times New Roman" w:hAnsi="Times New Roman" w:cs="Times New Roman"/>
-          <w:color w:val="000000"/>
+          <w:b/>
+          <w:bCs/>
           <w:sz w:val="28"/>
           <w:szCs w:val="28"/>
         </w:rPr>
@@ -3543,11 +3510,55 @@
           <w:rFonts w:ascii="Times New Roman" w:hAnsi="Times New Roman" w:cs="Times New Roman"/>
           <w:b/>
           <w:bCs/>
-          <w:color w:val="000000"/>
-          <w:sz w:val="28"/>
-          <w:szCs w:val="28"/>
-        </w:rPr>
-        <w:t xml:space="preserve">5.3 Security Requirements </w:t>
+          <w:sz w:val="28"/>
+          <w:szCs w:val="28"/>
+        </w:rPr>
+        <w:t>5.3 Security Requirements</w:t>
+      </w:r>
+    </w:p>
+    <w:p>
+      <w:pPr>
+        <w:pStyle w:val="Heading4"/>
+        <w:shd w:val="clear" w:color="auto" w:fill="FFFFFF"/>
+        <w:spacing w:before="0" w:beforeAutospacing="0" w:after="72" w:afterAutospacing="0" w:line="286" w:lineRule="atLeast"/>
+        <w:rPr>
+          <w:rFonts w:ascii="Arial" w:hAnsi="Arial" w:cs="Arial"/>
+          <w:sz w:val="23"/>
+          <w:szCs w:val="23"/>
+        </w:rPr>
+      </w:pPr>
+      <w:r>
+        <w:rPr>
+          <w:b w:val="0"/>
+          <w:bCs w:val="0"/>
+          <w:sz w:val="28"/>
+          <w:szCs w:val="28"/>
+        </w:rPr>
+        <w:t xml:space="preserve">    </w:t>
+      </w:r>
+      <w:r>
+        <w:rPr>
+          <w:rFonts w:ascii="Arial" w:hAnsi="Arial" w:cs="Arial"/>
+          <w:sz w:val="20"/>
+          <w:szCs w:val="20"/>
+        </w:rPr>
+        <w:t>T</w:t>
+      </w:r>
+      <w:r>
+        <w:rPr>
+          <w:rFonts w:ascii="Arial" w:hAnsi="Arial" w:cs="Arial"/>
+          <w:sz w:val="20"/>
+          <w:szCs w:val="20"/>
+        </w:rPr>
+        <w:t>he login function</w:t>
+      </w:r>
+      <w:r>
+        <w:rPr>
+          <w:rFonts w:ascii="Arial" w:hAnsi="Arial" w:cs="Arial"/>
+          <w:sz w:val="20"/>
+          <w:szCs w:val="20"/>
+        </w:rPr>
+        <w:t xml:space="preserve"> secures the user from outside threats. The church needs a secured hosting site to manage their data.</w:t>
       </w:r>
     </w:p>
     <w:p>
@@ -3557,18 +3568,22 @@
         <w:adjustRightInd w:val="0"/>
         <w:spacing w:after="0" w:line="240" w:lineRule="auto"/>
         <w:rPr>
-          <w:rFonts w:ascii="Arial" w:hAnsi="Arial" w:cs="Arial"/>
-          <w:color w:val="000000"/>
-        </w:rPr>
-      </w:pPr>
-      <w:r>
-        <w:rPr>
-          <w:rFonts w:ascii="Arial" w:hAnsi="Arial" w:cs="Arial"/>
-          <w:i/>
-          <w:iCs/>
-          <w:color w:val="000000"/>
-        </w:rPr>
-        <w:t xml:space="preserve">&lt;Specify any requirements regarding security or privacy issues surrounding use of the product or protection of the data used or created by the product. Define any user identity authentication requirements. Refer to any external policies or regulations containing security issues that affect the product. Define any security or privacy certifications that must be satisfied.&gt; </w:t>
+          <w:rFonts w:ascii="Times New Roman" w:hAnsi="Times New Roman" w:cs="Times New Roman"/>
+          <w:color w:val="FF0000"/>
+          <w:sz w:val="28"/>
+          <w:szCs w:val="28"/>
+        </w:rPr>
+      </w:pPr>
+      <w:r>
+        <w:rPr>
+          <w:rFonts w:ascii="Times New Roman" w:hAnsi="Times New Roman" w:cs="Times New Roman"/>
+          <w:b/>
+          <w:bCs/>
+          <w:color w:val="FF0000"/>
+          <w:sz w:val="28"/>
+          <w:szCs w:val="28"/>
+        </w:rPr>
+        <w:t xml:space="preserve"> </w:t>
       </w:r>
     </w:p>
     <w:p>
@@ -3579,7 +3594,9 @@
         <w:spacing w:after="0" w:line="240" w:lineRule="auto"/>
         <w:rPr>
           <w:rFonts w:ascii="Times New Roman" w:hAnsi="Times New Roman" w:cs="Times New Roman"/>
-          <w:color w:val="000000"/>
+          <w:b/>
+          <w:bCs/>
+          <w:color w:val="FF0000"/>
           <w:sz w:val="28"/>
           <w:szCs w:val="28"/>
         </w:rPr>
@@ -3589,7 +3606,7 @@
           <w:rFonts w:ascii="Times New Roman" w:hAnsi="Times New Roman" w:cs="Times New Roman"/>
           <w:b/>
           <w:bCs/>
-          <w:color w:val="000000"/>
+          <w:color w:val="FF0000"/>
           <w:sz w:val="28"/>
           <w:szCs w:val="28"/>
         </w:rPr>
@@ -3603,21 +3620,23 @@
         <w:adjustRightInd w:val="0"/>
         <w:spacing w:after="0" w:line="240" w:lineRule="auto"/>
         <w:rPr>
-          <w:rFonts w:ascii="Arial" w:hAnsi="Arial" w:cs="Arial"/>
-          <w:color w:val="000000"/>
-        </w:rPr>
-      </w:pPr>
-      <w:r>
-        <w:rPr>
-          <w:rFonts w:ascii="Arial" w:hAnsi="Arial" w:cs="Arial"/>
-          <w:i/>
-          <w:iCs/>
-          <w:color w:val="000000"/>
-        </w:rPr>
-        <w:t xml:space="preserve">&lt;Specify any additional quality characteristics for the product that will be important to either the customers or the developers. Some to consider are: adaptability, availability, correctness, flexibility, interoperability, maintainability, portability, reliability, reusability, robustness, testability, and usability. Write these to be specific, quantitative, and verifiable when possible. At the least, clarify the relative preferences for various attributes, such as ease of use over ease of learning.&gt; </w:t>
-      </w:r>
-      <w:bookmarkStart w:id="0" w:name="_GoBack"/>
-      <w:bookmarkEnd w:id="0"/>
+          <w:rFonts w:ascii="Times New Roman" w:hAnsi="Times New Roman" w:cs="Times New Roman"/>
+          <w:color w:val="FF0000"/>
+          <w:sz w:val="28"/>
+          <w:szCs w:val="28"/>
+        </w:rPr>
+      </w:pPr>
+      <w:r>
+        <w:rPr>
+          <w:rFonts w:ascii="Times New Roman" w:hAnsi="Times New Roman" w:cs="Times New Roman"/>
+          <w:b/>
+          <w:bCs/>
+          <w:color w:val="FF0000"/>
+          <w:sz w:val="28"/>
+          <w:szCs w:val="28"/>
+        </w:rPr>
+        <w:t xml:space="preserve">      Availability due to the </w:t>
+      </w:r>
     </w:p>
     <w:p>
       <w:pPr>
@@ -3626,22 +3645,20 @@
         <w:adjustRightInd w:val="0"/>
         <w:spacing w:after="0" w:line="240" w:lineRule="auto"/>
         <w:rPr>
-          <w:rFonts w:ascii="Times New Roman" w:hAnsi="Times New Roman" w:cs="Times New Roman"/>
-          <w:color w:val="000000"/>
-          <w:sz w:val="28"/>
-          <w:szCs w:val="28"/>
-        </w:rPr>
-      </w:pPr>
-      <w:r>
-        <w:rPr>
-          <w:rFonts w:ascii="Times New Roman" w:hAnsi="Times New Roman" w:cs="Times New Roman"/>
-          <w:b/>
-          <w:bCs/>
-          <w:color w:val="000000"/>
-          <w:sz w:val="28"/>
-          <w:szCs w:val="28"/>
-        </w:rPr>
-        <w:t xml:space="preserve">5.5 Business Rules </w:t>
+          <w:rFonts w:ascii="Arial" w:hAnsi="Arial" w:cs="Arial"/>
+          <w:i/>
+          <w:iCs/>
+          <w:color w:val="FF0000"/>
+        </w:rPr>
+      </w:pPr>
+      <w:r>
+        <w:rPr>
+          <w:rFonts w:ascii="Arial" w:hAnsi="Arial" w:cs="Arial"/>
+          <w:i/>
+          <w:iCs/>
+          <w:color w:val="FF0000"/>
+        </w:rPr>
+        <w:t xml:space="preserve">&lt;Specify any additional quality characteristics for the product that will be important to either the customers or the developers. Some to consider are: adaptability, availability, correctness, flexibility, interoperability, maintainability, portability, reliability, reusability, robustness, testability, and usability. Write these to be specific, quantitative, and verifiable when possible. At the least, clarify the relative preferences for various attributes, such as ease of use over ease of learning.&gt; </w:t>
       </w:r>
     </w:p>
     <w:p>
@@ -3652,18 +3669,9 @@
         <w:spacing w:after="0" w:line="240" w:lineRule="auto"/>
         <w:rPr>
           <w:rFonts w:ascii="Arial" w:hAnsi="Arial" w:cs="Arial"/>
-          <w:color w:val="000000"/>
-        </w:rPr>
-      </w:pPr>
-      <w:r>
-        <w:rPr>
-          <w:rFonts w:ascii="Arial" w:hAnsi="Arial" w:cs="Arial"/>
-          <w:i/>
-          <w:iCs/>
-          <w:color w:val="000000"/>
-        </w:rPr>
-        <w:t xml:space="preserve">&lt;List any operating principles about the product, such as which individuals or roles can perform which functions under specific circumstances. These are not functional requirements in themselves, but they may imply certain functional requirements to enforce the rules.&gt; </w:t>
-      </w:r>
+          <w:color w:val="FF0000"/>
+        </w:rPr>
+      </w:pPr>
     </w:p>
     <w:p>
       <w:pPr>
@@ -3673,9 +3681,9 @@
         <w:spacing w:after="0" w:line="240" w:lineRule="auto"/>
         <w:rPr>
           <w:rFonts w:ascii="Times New Roman" w:hAnsi="Times New Roman" w:cs="Times New Roman"/>
-          <w:color w:val="000000"/>
-          <w:sz w:val="36"/>
-          <w:szCs w:val="36"/>
+          <w:b/>
+          <w:sz w:val="28"/>
+          <w:szCs w:val="28"/>
         </w:rPr>
       </w:pPr>
       <w:r>
@@ -3683,11 +3691,10 @@
           <w:rFonts w:ascii="Times New Roman" w:hAnsi="Times New Roman" w:cs="Times New Roman"/>
           <w:b/>
           <w:bCs/>
-          <w:color w:val="000000"/>
-          <w:sz w:val="36"/>
-          <w:szCs w:val="36"/>
-        </w:rPr>
-        <w:t xml:space="preserve">6. Other Requirements </w:t>
+          <w:sz w:val="28"/>
+          <w:szCs w:val="28"/>
+        </w:rPr>
+        <w:t xml:space="preserve">5.5 Business Rules </w:t>
       </w:r>
     </w:p>
     <w:p>
@@ -3698,17 +3705,15 @@
         <w:spacing w:after="0" w:line="240" w:lineRule="auto"/>
         <w:rPr>
           <w:rFonts w:ascii="Arial" w:hAnsi="Arial" w:cs="Arial"/>
-          <w:color w:val="000000"/>
-        </w:rPr>
-      </w:pPr>
-      <w:r>
-        <w:rPr>
-          <w:rFonts w:ascii="Arial" w:hAnsi="Arial" w:cs="Arial"/>
-          <w:i/>
-          <w:iCs/>
-          <w:color w:val="000000"/>
-        </w:rPr>
-        <w:t xml:space="preserve">&lt;Define any other requirements not covered elsewhere in the SRS. This might include database requirements, internationalization requirements, legal requirements, reuse objectives for the project, and so on. Add any new sections that are pertinent to the project.&gt; </w:t>
+          <w:iCs/>
+        </w:rPr>
+      </w:pPr>
+      <w:r>
+        <w:rPr>
+          <w:rFonts w:ascii="Arial" w:hAnsi="Arial" w:cs="Arial"/>
+          <w:iCs/>
+        </w:rPr>
+        <w:t xml:space="preserve">      The Administrators of the Client can access the Financial Features and manage the Calendar of Events of the System. Members can access prayer request and event registration. </w:t>
       </w:r>
     </w:p>
     <w:p>
@@ -3718,23 +3723,10 @@
         <w:adjustRightInd w:val="0"/>
         <w:spacing w:after="0" w:line="240" w:lineRule="auto"/>
         <w:rPr>
-          <w:rFonts w:ascii="Times New Roman" w:hAnsi="Times New Roman" w:cs="Times New Roman"/>
-          <w:color w:val="000000"/>
-          <w:sz w:val="36"/>
-          <w:szCs w:val="36"/>
-        </w:rPr>
-      </w:pPr>
-      <w:r>
-        <w:rPr>
-          <w:rFonts w:ascii="Times New Roman" w:hAnsi="Times New Roman" w:cs="Times New Roman"/>
-          <w:b/>
-          <w:bCs/>
-          <w:color w:val="000000"/>
-          <w:sz w:val="36"/>
-          <w:szCs w:val="36"/>
-        </w:rPr>
-        <w:t xml:space="preserve">Appendix A: Glossary </w:t>
-      </w:r>
+          <w:rFonts w:ascii="Arial" w:hAnsi="Arial" w:cs="Arial"/>
+          <w:iCs/>
+        </w:rPr>
+      </w:pPr>
     </w:p>
     <w:p>
       <w:pPr>
@@ -3743,18 +3735,22 @@
         <w:adjustRightInd w:val="0"/>
         <w:spacing w:after="0" w:line="240" w:lineRule="auto"/>
         <w:rPr>
-          <w:rFonts w:ascii="Arial" w:hAnsi="Arial" w:cs="Arial"/>
-          <w:color w:val="000000"/>
-        </w:rPr>
-      </w:pPr>
-      <w:r>
-        <w:rPr>
-          <w:rFonts w:ascii="Arial" w:hAnsi="Arial" w:cs="Arial"/>
-          <w:i/>
-          <w:iCs/>
-          <w:color w:val="000000"/>
-        </w:rPr>
-        <w:t xml:space="preserve">&lt;Define all the terms necessary to properly interpret the SRS, including acronyms and abbreviations. You may wish to build a separate glossary that spans multiple projects or the entire organization, and just include terms specific to a single project in each SRS.&gt; </w:t>
+          <w:rFonts w:ascii="Times New Roman" w:hAnsi="Times New Roman" w:cs="Times New Roman"/>
+          <w:color w:val="FF0000"/>
+          <w:sz w:val="36"/>
+          <w:szCs w:val="36"/>
+        </w:rPr>
+      </w:pPr>
+      <w:r>
+        <w:rPr>
+          <w:rFonts w:ascii="Times New Roman" w:hAnsi="Times New Roman" w:cs="Times New Roman"/>
+          <w:b/>
+          <w:bCs/>
+          <w:color w:val="FF0000"/>
+          <w:sz w:val="36"/>
+          <w:szCs w:val="36"/>
+        </w:rPr>
+        <w:t xml:space="preserve">6. Other Requirements </w:t>
       </w:r>
     </w:p>
     <w:p>
@@ -3764,22 +3760,18 @@
         <w:adjustRightInd w:val="0"/>
         <w:spacing w:after="0" w:line="240" w:lineRule="auto"/>
         <w:rPr>
-          <w:rFonts w:ascii="Times New Roman" w:hAnsi="Times New Roman" w:cs="Times New Roman"/>
-          <w:color w:val="000000"/>
-          <w:sz w:val="36"/>
-          <w:szCs w:val="36"/>
-        </w:rPr>
-      </w:pPr>
-      <w:r>
-        <w:rPr>
-          <w:rFonts w:ascii="Times New Roman" w:hAnsi="Times New Roman" w:cs="Times New Roman"/>
-          <w:b/>
-          <w:bCs/>
-          <w:color w:val="000000"/>
-          <w:sz w:val="36"/>
-          <w:szCs w:val="36"/>
-        </w:rPr>
-        <w:t xml:space="preserve">Appendix B: Analysis Models </w:t>
+          <w:rFonts w:ascii="Arial" w:hAnsi="Arial" w:cs="Arial"/>
+          <w:color w:val="FF0000"/>
+        </w:rPr>
+      </w:pPr>
+      <w:r>
+        <w:rPr>
+          <w:rFonts w:ascii="Arial" w:hAnsi="Arial" w:cs="Arial"/>
+          <w:i/>
+          <w:iCs/>
+          <w:color w:val="FF0000"/>
+        </w:rPr>
+        <w:t xml:space="preserve">&lt;Define any other requirements not covered elsewhere in the SRS. This might include database requirements, internationalization requirements, legal requirements, reuse objectives for the project, and so on. Add any new sections that are pertinent to the project.&gt; </w:t>
       </w:r>
     </w:p>
     <w:p>
@@ -3790,7 +3782,78 @@
         <w:spacing w:after="0" w:line="240" w:lineRule="auto"/>
         <w:rPr>
           <w:rFonts w:ascii="Times New Roman" w:hAnsi="Times New Roman" w:cs="Times New Roman"/>
-          <w:color w:val="000000"/>
+          <w:color w:val="FF0000"/>
+          <w:sz w:val="36"/>
+          <w:szCs w:val="36"/>
+        </w:rPr>
+      </w:pPr>
+      <w:r>
+        <w:rPr>
+          <w:rFonts w:ascii="Times New Roman" w:hAnsi="Times New Roman" w:cs="Times New Roman"/>
+          <w:b/>
+          <w:bCs/>
+          <w:color w:val="FF0000"/>
+          <w:sz w:val="36"/>
+          <w:szCs w:val="36"/>
+        </w:rPr>
+        <w:t xml:space="preserve">Appendix A: Glossary </w:t>
+      </w:r>
+    </w:p>
+    <w:p>
+      <w:pPr>
+        <w:autoSpaceDE w:val="0"/>
+        <w:autoSpaceDN w:val="0"/>
+        <w:adjustRightInd w:val="0"/>
+        <w:spacing w:after="0" w:line="240" w:lineRule="auto"/>
+        <w:rPr>
+          <w:rFonts w:ascii="Arial" w:hAnsi="Arial" w:cs="Arial"/>
+          <w:color w:val="FF0000"/>
+        </w:rPr>
+      </w:pPr>
+      <w:r>
+        <w:rPr>
+          <w:rFonts w:ascii="Arial" w:hAnsi="Arial" w:cs="Arial"/>
+          <w:i/>
+          <w:iCs/>
+          <w:color w:val="FF0000"/>
+        </w:rPr>
+        <w:t xml:space="preserve">&lt;Define all the terms necessary to properly interpret the SRS, including acronyms and abbreviations. You may wish to build a separate glossary that spans multiple projects or the entire organization, and just include terms specific to a single project in each SRS.&gt; </w:t>
+      </w:r>
+    </w:p>
+    <w:p>
+      <w:pPr>
+        <w:autoSpaceDE w:val="0"/>
+        <w:autoSpaceDN w:val="0"/>
+        <w:adjustRightInd w:val="0"/>
+        <w:spacing w:after="0" w:line="240" w:lineRule="auto"/>
+        <w:rPr>
+          <w:rFonts w:ascii="Times New Roman" w:hAnsi="Times New Roman" w:cs="Times New Roman"/>
+          <w:color w:val="FF0000"/>
+          <w:sz w:val="36"/>
+          <w:szCs w:val="36"/>
+        </w:rPr>
+      </w:pPr>
+      <w:r>
+        <w:rPr>
+          <w:rFonts w:ascii="Times New Roman" w:hAnsi="Times New Roman" w:cs="Times New Roman"/>
+          <w:b/>
+          <w:bCs/>
+          <w:color w:val="FF0000"/>
+          <w:sz w:val="36"/>
+          <w:szCs w:val="36"/>
+        </w:rPr>
+        <w:t xml:space="preserve">Appendix B: Analysis Models </w:t>
+      </w:r>
+    </w:p>
+    <w:p>
+      <w:pPr>
+        <w:autoSpaceDE w:val="0"/>
+        <w:autoSpaceDN w:val="0"/>
+        <w:adjustRightInd w:val="0"/>
+        <w:spacing w:after="0" w:line="240" w:lineRule="auto"/>
+        <w:rPr>
+          <w:rFonts w:ascii="Times New Roman" w:hAnsi="Times New Roman" w:cs="Times New Roman"/>
+          <w:color w:val="FF0000"/>
           <w:sz w:val="20"/>
           <w:szCs w:val="20"/>
         </w:rPr>
@@ -3800,14 +3863,14 @@
           <w:rFonts w:ascii="Arial" w:hAnsi="Arial" w:cs="Arial"/>
           <w:i/>
           <w:iCs/>
-          <w:color w:val="000000"/>
+          <w:color w:val="FF0000"/>
         </w:rPr>
         <w:t>&lt;Optionally, include any pertinent analysis models, such as data flow diagrams, class diagrams, state-transition diagrams, or entity-relationship diagrams</w:t>
       </w:r>
       <w:r>
         <w:rPr>
           <w:rFonts w:ascii="Arial" w:hAnsi="Arial" w:cs="Arial"/>
-          <w:color w:val="000000"/>
+          <w:color w:val="FF0000"/>
         </w:rPr>
         <w:t>.&gt;</w:t>
       </w:r>
@@ -3818,12 +3881,14 @@
           <w:bCs/>
           <w:i/>
           <w:iCs/>
-          <w:color w:val="000000"/>
+          <w:color w:val="FF0000"/>
           <w:sz w:val="20"/>
           <w:szCs w:val="20"/>
         </w:rPr>
         <w:t xml:space="preserve">Software Requirements Specification for &lt;Project&gt; Page 6 </w:t>
       </w:r>
+      <w:bookmarkStart w:id="0" w:name="_GoBack"/>
+      <w:bookmarkEnd w:id="0"/>
     </w:p>
     <w:p>
       <w:pPr>
@@ -3834,7 +3899,7 @@
         <w:spacing w:after="0" w:line="240" w:lineRule="auto"/>
         <w:rPr>
           <w:rFonts w:ascii="Times New Roman" w:hAnsi="Times New Roman" w:cs="Times New Roman"/>
-          <w:color w:val="000000"/>
+          <w:color w:val="FF0000"/>
           <w:sz w:val="36"/>
           <w:szCs w:val="36"/>
         </w:rPr>
@@ -3844,7 +3909,7 @@
           <w:rFonts w:ascii="Times New Roman" w:hAnsi="Times New Roman" w:cs="Times New Roman"/>
           <w:b/>
           <w:bCs/>
-          <w:color w:val="000000"/>
+          <w:color w:val="FF0000"/>
           <w:sz w:val="36"/>
           <w:szCs w:val="36"/>
         </w:rPr>
@@ -3857,6 +3922,7 @@
         <w:rPr>
           <w:b/>
           <w:bCs/>
+          <w:color w:val="FF0000"/>
           <w:sz w:val="28"/>
           <w:szCs w:val="28"/>
         </w:rPr>
@@ -3866,7 +3932,7 @@
           <w:rFonts w:ascii="Arial" w:hAnsi="Arial" w:cs="Arial"/>
           <w:i/>
           <w:iCs/>
-          <w:color w:val="000000"/>
+          <w:color w:val="FF0000"/>
         </w:rPr>
         <w:t>&lt;Collect a numbered list of the TBD (to be determined) references that remain in the SRS so they can be tracked to closure.&gt;</w:t>
       </w:r>
@@ -3876,47 +3942,53 @@
         <w:rPr>
           <w:b/>
           <w:bCs/>
-          <w:sz w:val="28"/>
-          <w:szCs w:val="28"/>
-        </w:rPr>
-      </w:pPr>
-    </w:p>
-    <w:p>
-      <w:pPr>
-        <w:rPr>
-          <w:rFonts w:ascii="Arial" w:hAnsi="Arial" w:cs="Arial"/>
-          <w:iCs/>
-        </w:rPr>
-      </w:pPr>
-    </w:p>
-    <w:p>
-      <w:pPr>
-        <w:rPr>
-          <w:rFonts w:ascii="Arial" w:hAnsi="Arial" w:cs="Arial"/>
-          <w:iCs/>
-        </w:rPr>
-      </w:pPr>
-    </w:p>
-    <w:p>
-      <w:pPr>
-        <w:rPr>
-          <w:rFonts w:ascii="Arial" w:hAnsi="Arial" w:cs="Arial"/>
-          <w:iCs/>
-        </w:rPr>
-      </w:pPr>
-    </w:p>
-    <w:p>
-      <w:pPr>
-        <w:rPr>
-          <w:rFonts w:ascii="Arial" w:hAnsi="Arial" w:cs="Arial"/>
-          <w:iCs/>
-        </w:rPr>
-      </w:pPr>
-    </w:p>
-    <w:p>
-      <w:pPr>
-        <w:rPr>
-          <w:rFonts w:ascii="Arial" w:hAnsi="Arial" w:cs="Arial"/>
+          <w:color w:val="FF0000"/>
+          <w:sz w:val="28"/>
+          <w:szCs w:val="28"/>
+        </w:rPr>
+      </w:pPr>
+    </w:p>
+    <w:p>
+      <w:pPr>
+        <w:rPr>
+          <w:rFonts w:ascii="Arial" w:hAnsi="Arial" w:cs="Arial"/>
+          <w:iCs/>
+          <w:color w:val="FF0000"/>
+        </w:rPr>
+      </w:pPr>
+    </w:p>
+    <w:p>
+      <w:pPr>
+        <w:rPr>
+          <w:rFonts w:ascii="Arial" w:hAnsi="Arial" w:cs="Arial"/>
+          <w:iCs/>
+          <w:color w:val="FF0000"/>
+        </w:rPr>
+      </w:pPr>
+    </w:p>
+    <w:p>
+      <w:pPr>
+        <w:rPr>
+          <w:rFonts w:ascii="Arial" w:hAnsi="Arial" w:cs="Arial"/>
+          <w:iCs/>
+          <w:color w:val="FF0000"/>
+        </w:rPr>
+      </w:pPr>
+    </w:p>
+    <w:p>
+      <w:pPr>
+        <w:rPr>
+          <w:rFonts w:ascii="Arial" w:hAnsi="Arial" w:cs="Arial"/>
+          <w:iCs/>
+          <w:color w:val="FF0000"/>
+        </w:rPr>
+      </w:pPr>
+    </w:p>
+    <w:p>
+      <w:pPr>
+        <w:rPr>
+          <w:rFonts w:ascii="Arial" w:hAnsi="Arial" w:cs="Arial"/>
+          <w:color w:val="FF0000"/>
         </w:rPr>
       </w:pPr>
     </w:p>
@@ -5736,6 +5808,25 @@
     <w:name w:val="Normal"/>
     <w:qFormat/>
   </w:style>
+  <w:style w:type="paragraph" w:styleId="Heading4">
+    <w:name w:val="heading 4"/>
+    <w:basedOn w:val="Normal"/>
+    <w:link w:val="Heading4Char"/>
+    <w:uiPriority w:val="9"/>
+    <w:qFormat/>
+    <w:rsid w:val="00232589"/>
+    <w:pPr>
+      <w:spacing w:before="100" w:beforeAutospacing="1" w:after="100" w:afterAutospacing="1" w:line="240" w:lineRule="auto"/>
+      <w:outlineLvl w:val="3"/>
+    </w:pPr>
+    <w:rPr>
+      <w:rFonts w:ascii="Times New Roman" w:eastAsia="Times New Roman" w:hAnsi="Times New Roman" w:cs="Times New Roman"/>
+      <w:b/>
+      <w:bCs/>
+      <w:sz w:val="24"/>
+      <w:szCs w:val="24"/>
+    </w:rPr>
+  </w:style>
   <w:style w:type="character" w:default="1" w:styleId="DefaultParagraphFont">
     <w:name w:val="Default Paragraph Font"/>
     <w:uiPriority w:val="1"/>
@@ -5864,6 +5955,36 @@
       <w:i/>
       <w:szCs w:val="20"/>
       <w:lang w:eastAsia="ko-KR"/>
+    </w:rPr>
+  </w:style>
+  <w:style w:type="character" w:customStyle="1" w:styleId="Heading4Char">
+    <w:name w:val="Heading 4 Char"/>
+    <w:basedOn w:val="DefaultParagraphFont"/>
+    <w:link w:val="Heading4"/>
+    <w:uiPriority w:val="9"/>
+    <w:rsid w:val="00232589"/>
+    <w:rPr>
+      <w:rFonts w:ascii="Times New Roman" w:eastAsia="Times New Roman" w:hAnsi="Times New Roman" w:cs="Times New Roman"/>
+      <w:b/>
+      <w:bCs/>
+      <w:sz w:val="24"/>
+      <w:szCs w:val="24"/>
+    </w:rPr>
+  </w:style>
+  <w:style w:type="paragraph" w:styleId="NormalWeb">
+    <w:name w:val="Normal (Web)"/>
+    <w:basedOn w:val="Normal"/>
+    <w:uiPriority w:val="99"/>
+    <w:semiHidden/>
+    <w:unhideWhenUsed/>
+    <w:rsid w:val="00232589"/>
+    <w:pPr>
+      <w:spacing w:before="100" w:beforeAutospacing="1" w:after="100" w:afterAutospacing="1" w:line="240" w:lineRule="auto"/>
+    </w:pPr>
+    <w:rPr>
+      <w:rFonts w:ascii="Times New Roman" w:eastAsia="Times New Roman" w:hAnsi="Times New Roman" w:cs="Times New Roman"/>
+      <w:sz w:val="24"/>
+      <w:szCs w:val="24"/>
     </w:rPr>
   </w:style>
 </w:styles>

</xml_diff>